<commit_message>
Some UI knocked up
</commit_message>
<xml_diff>
--- a/Documentation/AT3_Question1.docx
+++ b/Documentation/AT3_Question1.docx
@@ -904,7 +904,7 @@
             </w:rPr>
             <w:fldChar w:fldCharType="separate"/>
           </w:r>
-          <w:hyperlink w:anchor="_Toc39748159" w:history="1">
+          <w:hyperlink w:anchor="_Toc40345287" w:history="1">
             <w:r>
               <w:rPr>
                 <w:rStyle w:val="Hyperlink"/>
@@ -931,7 +931,7 @@
                 <w:noProof/>
                 <w:webHidden/>
               </w:rPr>
-              <w:instrText xml:space="preserve"> PAGEREF _Toc39748159 \h </w:instrText>
+              <w:instrText xml:space="preserve"> PAGEREF _Toc40345287 \h </w:instrText>
             </w:r>
             <w:r>
               <w:rPr>
@@ -975,7 +975,7 @@
               <w:lang w:eastAsia="en-AU"/>
             </w:rPr>
           </w:pPr>
-          <w:hyperlink w:anchor="_Toc39748160" w:history="1">
+          <w:hyperlink w:anchor="_Toc40345288" w:history="1">
             <w:r>
               <w:rPr>
                 <w:rStyle w:val="Hyperlink"/>
@@ -1002,7 +1002,7 @@
                 <w:noProof/>
                 <w:webHidden/>
               </w:rPr>
-              <w:instrText xml:space="preserve"> PAGEREF _Toc39748160 \h </w:instrText>
+              <w:instrText xml:space="preserve"> PAGEREF _Toc40345288 \h </w:instrText>
             </w:r>
             <w:r>
               <w:rPr>
@@ -1046,7 +1046,7 @@
               <w:lang w:eastAsia="en-AU"/>
             </w:rPr>
           </w:pPr>
-          <w:hyperlink w:anchor="_Toc39748161" w:history="1">
+          <w:hyperlink w:anchor="_Toc40345289" w:history="1">
             <w:r>
               <w:rPr>
                 <w:rStyle w:val="Hyperlink"/>
@@ -1073,7 +1073,7 @@
                 <w:noProof/>
                 <w:webHidden/>
               </w:rPr>
-              <w:instrText xml:space="preserve"> PAGEREF _Toc39748161 \h </w:instrText>
+              <w:instrText xml:space="preserve"> PAGEREF _Toc40345289 \h </w:instrText>
             </w:r>
             <w:r>
               <w:rPr>
@@ -1117,7 +1117,7 @@
               <w:lang w:eastAsia="en-AU"/>
             </w:rPr>
           </w:pPr>
-          <w:hyperlink w:anchor="_Toc39748162" w:history="1">
+          <w:hyperlink w:anchor="_Toc40345290" w:history="1">
             <w:r>
               <w:rPr>
                 <w:rStyle w:val="Hyperlink"/>
@@ -1144,7 +1144,7 @@
                 <w:noProof/>
                 <w:webHidden/>
               </w:rPr>
-              <w:instrText xml:space="preserve"> PAGEREF _Toc39748162 \h </w:instrText>
+              <w:instrText xml:space="preserve"> PAGEREF _Toc40345290 \h </w:instrText>
             </w:r>
             <w:r>
               <w:rPr>
@@ -1188,7 +1188,7 @@
               <w:lang w:eastAsia="en-AU"/>
             </w:rPr>
           </w:pPr>
-          <w:hyperlink w:anchor="_Toc39748163" w:history="1">
+          <w:hyperlink w:anchor="_Toc40345291" w:history="1">
             <w:r>
               <w:rPr>
                 <w:rStyle w:val="Hyperlink"/>
@@ -1215,7 +1215,7 @@
                 <w:noProof/>
                 <w:webHidden/>
               </w:rPr>
-              <w:instrText xml:space="preserve"> PAGEREF _Toc39748163 \h </w:instrText>
+              <w:instrText xml:space="preserve"> PAGEREF _Toc40345291 \h </w:instrText>
             </w:r>
             <w:r>
               <w:rPr>
@@ -1259,7 +1259,7 @@
               <w:lang w:eastAsia="en-AU"/>
             </w:rPr>
           </w:pPr>
-          <w:hyperlink w:anchor="_Toc39748164" w:history="1">
+          <w:hyperlink w:anchor="_Toc40345292" w:history="1">
             <w:r>
               <w:rPr>
                 <w:rStyle w:val="Hyperlink"/>
@@ -1286,7 +1286,7 @@
                 <w:noProof/>
                 <w:webHidden/>
               </w:rPr>
-              <w:instrText xml:space="preserve"> PAGEREF _Toc39748164 \h </w:instrText>
+              <w:instrText xml:space="preserve"> PAGEREF _Toc40345292 \h </w:instrText>
             </w:r>
             <w:r>
               <w:rPr>
@@ -1330,7 +1330,7 @@
               <w:lang w:eastAsia="en-AU"/>
             </w:rPr>
           </w:pPr>
-          <w:hyperlink w:anchor="_Toc39748165" w:history="1">
+          <w:hyperlink w:anchor="_Toc40345293" w:history="1">
             <w:r>
               <w:rPr>
                 <w:rStyle w:val="Hyperlink"/>
@@ -1357,7 +1357,7 @@
                 <w:noProof/>
                 <w:webHidden/>
               </w:rPr>
-              <w:instrText xml:space="preserve"> PAGEREF _Toc39748165 \h </w:instrText>
+              <w:instrText xml:space="preserve"> PAGEREF _Toc40345293 \h </w:instrText>
             </w:r>
             <w:r>
               <w:rPr>
@@ -1401,7 +1401,7 @@
               <w:lang w:eastAsia="en-AU"/>
             </w:rPr>
           </w:pPr>
-          <w:hyperlink w:anchor="_Toc39748166" w:history="1">
+          <w:hyperlink w:anchor="_Toc40345294" w:history="1">
             <w:r>
               <w:rPr>
                 <w:rStyle w:val="Hyperlink"/>
@@ -1428,7 +1428,7 @@
                 <w:noProof/>
                 <w:webHidden/>
               </w:rPr>
-              <w:instrText xml:space="preserve"> PAGEREF _Toc39748166 \h </w:instrText>
+              <w:instrText xml:space="preserve"> PAGEREF _Toc40345294 \h </w:instrText>
             </w:r>
             <w:r>
               <w:rPr>
@@ -1472,7 +1472,7 @@
               <w:lang w:eastAsia="en-AU"/>
             </w:rPr>
           </w:pPr>
-          <w:hyperlink w:anchor="_Toc39748167" w:history="1">
+          <w:hyperlink w:anchor="_Toc40345295" w:history="1">
             <w:r>
               <w:rPr>
                 <w:rStyle w:val="Hyperlink"/>
@@ -1499,7 +1499,7 @@
                 <w:noProof/>
                 <w:webHidden/>
               </w:rPr>
-              <w:instrText xml:space="preserve"> PAGEREF _Toc39748167 \h </w:instrText>
+              <w:instrText xml:space="preserve"> PAGEREF _Toc40345295 \h </w:instrText>
             </w:r>
             <w:r>
               <w:rPr>
@@ -1543,7 +1543,7 @@
               <w:lang w:eastAsia="en-AU"/>
             </w:rPr>
           </w:pPr>
-          <w:hyperlink w:anchor="_Toc39748168" w:history="1">
+          <w:hyperlink w:anchor="_Toc40345296" w:history="1">
             <w:r>
               <w:rPr>
                 <w:rStyle w:val="Hyperlink"/>
@@ -1570,7 +1570,7 @@
                 <w:noProof/>
                 <w:webHidden/>
               </w:rPr>
-              <w:instrText xml:space="preserve"> PAGEREF _Toc39748168 \h </w:instrText>
+              <w:instrText xml:space="preserve"> PAGEREF _Toc40345296 \h </w:instrText>
             </w:r>
             <w:r>
               <w:rPr>
@@ -1614,7 +1614,7 @@
               <w:lang w:eastAsia="en-AU"/>
             </w:rPr>
           </w:pPr>
-          <w:hyperlink w:anchor="_Toc39748169" w:history="1">
+          <w:hyperlink w:anchor="_Toc40345297" w:history="1">
             <w:r>
               <w:rPr>
                 <w:rStyle w:val="Hyperlink"/>
@@ -1641,7 +1641,7 @@
                 <w:noProof/>
                 <w:webHidden/>
               </w:rPr>
-              <w:instrText xml:space="preserve"> PAGEREF _Toc39748169 \h </w:instrText>
+              <w:instrText xml:space="preserve"> PAGEREF _Toc40345297 \h </w:instrText>
             </w:r>
             <w:r>
               <w:rPr>
@@ -1685,7 +1685,7 @@
               <w:lang w:eastAsia="en-AU"/>
             </w:rPr>
           </w:pPr>
-          <w:hyperlink w:anchor="_Toc39748170" w:history="1">
+          <w:hyperlink w:anchor="_Toc40345298" w:history="1">
             <w:r>
               <w:rPr>
                 <w:rStyle w:val="Hyperlink"/>
@@ -1712,7 +1712,7 @@
                 <w:noProof/>
                 <w:webHidden/>
               </w:rPr>
-              <w:instrText xml:space="preserve"> PAGEREF _Toc39748170 \h </w:instrText>
+              <w:instrText xml:space="preserve"> PAGEREF _Toc40345298 \h </w:instrText>
             </w:r>
             <w:r>
               <w:rPr>
@@ -1756,7 +1756,7 @@
               <w:lang w:eastAsia="en-AU"/>
             </w:rPr>
           </w:pPr>
-          <w:hyperlink w:anchor="_Toc39748171" w:history="1">
+          <w:hyperlink w:anchor="_Toc40345299" w:history="1">
             <w:r>
               <w:rPr>
                 <w:rStyle w:val="Hyperlink"/>
@@ -1783,7 +1783,7 @@
                 <w:noProof/>
                 <w:webHidden/>
               </w:rPr>
-              <w:instrText xml:space="preserve"> PAGEREF _Toc39748171 \h </w:instrText>
+              <w:instrText xml:space="preserve"> PAGEREF _Toc40345299 \h </w:instrText>
             </w:r>
             <w:r>
               <w:rPr>
@@ -1827,7 +1827,7 @@
               <w:lang w:eastAsia="en-AU"/>
             </w:rPr>
           </w:pPr>
-          <w:hyperlink w:anchor="_Toc39748172" w:history="1">
+          <w:hyperlink w:anchor="_Toc40345300" w:history="1">
             <w:r>
               <w:rPr>
                 <w:rStyle w:val="Hyperlink"/>
@@ -1854,7 +1854,7 @@
                 <w:noProof/>
                 <w:webHidden/>
               </w:rPr>
-              <w:instrText xml:space="preserve"> PAGEREF _Toc39748172 \h </w:instrText>
+              <w:instrText xml:space="preserve"> PAGEREF _Toc40345300 \h </w:instrText>
             </w:r>
             <w:r>
               <w:rPr>
@@ -1923,7 +1923,7 @@
         <w:pStyle w:val="Heading1"/>
         <w:spacing w:before="0"/>
       </w:pPr>
-      <w:bookmarkStart w:id="0" w:name="_Toc39748159"/>
+      <w:bookmarkStart w:id="0" w:name="_Toc40345287"/>
       <w:r>
         <w:lastRenderedPageBreak/>
         <w:t>Description</w:t>
@@ -1934,7 +1934,7 @@
       <w:pPr>
         <w:pStyle w:val="Heading2"/>
       </w:pPr>
-      <w:bookmarkStart w:id="1" w:name="_Toc39748160"/>
+      <w:bookmarkStart w:id="1" w:name="_Toc40345288"/>
       <w:r>
         <w:t>Introduction</w:t>
       </w:r>
@@ -2049,7 +2049,19 @@
         <w:rPr>
           <w:lang w:val="en-US"/>
         </w:rPr>
-        <w:t xml:space="preserve"> RetroAchievements.org aims to bring this functionality to consoles ranging back to the Atari and Commodore 64 era</w:t>
+        <w:t xml:space="preserve"> RetroAchievements.org aims to bring this functionality to console</w:t>
+      </w:r>
+      <w:r>
+        <w:rPr>
+          <w:lang w:val="en-US"/>
+        </w:rPr>
+        <w:t xml:space="preserve"> games</w:t>
+      </w:r>
+      <w:r>
+        <w:rPr>
+          <w:lang w:val="en-US"/>
+        </w:rPr>
+        <w:t xml:space="preserve"> ranging back to the Atari and Commodore 64 era</w:t>
       </w:r>
       <w:r>
         <w:rPr>
@@ -2082,7 +2094,7 @@
       <w:pPr>
         <w:pStyle w:val="Heading2"/>
       </w:pPr>
-      <w:bookmarkStart w:id="2" w:name="_Toc39748161"/>
+      <w:bookmarkStart w:id="2" w:name="_Toc40345289"/>
       <w:r>
         <w:t>Description</w:t>
       </w:r>
@@ -2125,13 +2137,31 @@
         <w:rPr>
           <w:lang w:val="en-US"/>
         </w:rPr>
-        <w:t xml:space="preserve">The application will have login in functionality, which implements saving the users progress data. Once the user is logged in, progress data can be </w:t>
-      </w:r>
-      <w:r>
-        <w:rPr>
-          <w:lang w:val="en-US"/>
-        </w:rPr>
-        <w:t>displayed to the user.</w:t>
+        <w:t>The application will have login in functionality, which implements saving the users progress data. Once the user is logged in, progress</w:t>
+      </w:r>
+      <w:r>
+        <w:rPr>
+          <w:lang w:val="en-US"/>
+        </w:rPr>
+        <w:t xml:space="preserve"> and achievement</w:t>
+      </w:r>
+      <w:r>
+        <w:rPr>
+          <w:lang w:val="en-US"/>
+        </w:rPr>
+        <w:t xml:space="preserve"> data can be </w:t>
+      </w:r>
+      <w:r>
+        <w:rPr>
+          <w:lang w:val="en-US"/>
+        </w:rPr>
+        <w:t>displayed to the user</w:t>
+      </w:r>
+      <w:r>
+        <w:rPr>
+          <w:lang w:val="en-US"/>
+        </w:rPr>
+        <w:t>.</w:t>
       </w:r>
     </w:p>
     <w:p>
@@ -2144,7 +2174,85 @@
         <w:rPr>
           <w:lang w:val="en-US"/>
         </w:rPr>
-        <w:t xml:space="preserve">User data includes information about progress of achievements in particular games, on particular consoles. </w:t>
+        <w:t>User data includes</w:t>
+      </w:r>
+      <w:r>
+        <w:rPr>
+          <w:lang w:val="en-US"/>
+        </w:rPr>
+        <w:t xml:space="preserve"> information about:</w:t>
+      </w:r>
+      <w:r>
+        <w:rPr>
+          <w:lang w:val="en-US"/>
+        </w:rPr>
+        <w:t xml:space="preserve"> </w:t>
+      </w:r>
+    </w:p>
+    <w:p>
+      <w:pPr>
+        <w:pStyle w:val="ListParagraph"/>
+        <w:numPr>
+          <w:ilvl w:val="0"/>
+          <w:numId w:val="13"/>
+        </w:numPr>
+        <w:rPr>
+          <w:lang w:val="en-US"/>
+        </w:rPr>
+      </w:pPr>
+      <w:r>
+        <w:rPr>
+          <w:lang w:val="en-US"/>
+        </w:rPr>
+        <w:t>P</w:t>
+      </w:r>
+      <w:r>
+        <w:rPr>
+          <w:lang w:val="en-US"/>
+        </w:rPr>
+        <w:t>rogress of achievements in particular games.</w:t>
+      </w:r>
+    </w:p>
+    <w:p>
+      <w:pPr>
+        <w:pStyle w:val="ListParagraph"/>
+        <w:numPr>
+          <w:ilvl w:val="0"/>
+          <w:numId w:val="13"/>
+        </w:numPr>
+        <w:rPr>
+          <w:lang w:val="en-US"/>
+        </w:rPr>
+      </w:pPr>
+      <w:r>
+        <w:rPr>
+          <w:lang w:val="en-US"/>
+        </w:rPr>
+        <w:t>Leaderboard/Ranking status</w:t>
+      </w:r>
+    </w:p>
+    <w:p>
+      <w:pPr>
+        <w:pStyle w:val="ListParagraph"/>
+        <w:numPr>
+          <w:ilvl w:val="0"/>
+          <w:numId w:val="13"/>
+        </w:numPr>
+        <w:rPr>
+          <w:lang w:val="en-US"/>
+        </w:rPr>
+      </w:pPr>
+      <w:r>
+        <w:rPr>
+          <w:lang w:val="en-US"/>
+        </w:rPr>
+        <w:t>Score/Points system</w:t>
+      </w:r>
+      <w:r>
+        <w:rPr>
+          <w:lang w:val="en-US"/>
+        </w:rPr>
+        <w:t xml:space="preserve"> </w:t>
       </w:r>
     </w:p>
     <w:p>
@@ -2198,7 +2306,7 @@
       <w:pPr>
         <w:pStyle w:val="Heading1"/>
       </w:pPr>
-      <w:bookmarkStart w:id="3" w:name="_Toc39748162"/>
+      <w:bookmarkStart w:id="3" w:name="_Toc40345290"/>
       <w:r>
         <w:lastRenderedPageBreak/>
         <w:t>Specifics</w:t>
@@ -2209,7 +2317,7 @@
       <w:pPr>
         <w:pStyle w:val="Heading2"/>
       </w:pPr>
-      <w:bookmarkStart w:id="4" w:name="_Toc39748163"/>
+      <w:bookmarkStart w:id="4" w:name="_Toc40345291"/>
       <w:r>
         <w:t xml:space="preserve">Dynamic </w:t>
       </w:r>
@@ -2245,7 +2353,7 @@
       <w:pPr>
         <w:pStyle w:val="Heading2"/>
       </w:pPr>
-      <w:bookmarkStart w:id="5" w:name="_Toc39748164"/>
+      <w:bookmarkStart w:id="5" w:name="_Toc40345292"/>
       <w:r>
         <w:t>H</w:t>
       </w:r>
@@ -2284,7 +2392,7 @@
       <w:pPr>
         <w:pStyle w:val="Heading2"/>
       </w:pPr>
-      <w:bookmarkStart w:id="6" w:name="_Toc39748165"/>
+      <w:bookmarkStart w:id="6" w:name="_Toc40345293"/>
       <w:r>
         <w:t>S</w:t>
       </w:r>
@@ -2357,7 +2465,7 @@
       <w:pPr>
         <w:pStyle w:val="Heading2"/>
       </w:pPr>
-      <w:bookmarkStart w:id="7" w:name="_Toc39748166"/>
+      <w:bookmarkStart w:id="7" w:name="_Toc40345294"/>
       <w:r>
         <w:t>S</w:t>
       </w:r>
@@ -2447,7 +2555,7 @@
       <w:pPr>
         <w:pStyle w:val="Heading2"/>
       </w:pPr>
-      <w:bookmarkStart w:id="8" w:name="_Toc39748167"/>
+      <w:bookmarkStart w:id="8" w:name="_Toc40345295"/>
       <w:r>
         <w:t>Third Party Libraries</w:t>
       </w:r>
@@ -2457,7 +2565,7 @@
       <w:pPr>
         <w:pStyle w:val="Heading3"/>
       </w:pPr>
-      <w:bookmarkStart w:id="9" w:name="_Toc39748168"/>
+      <w:bookmarkStart w:id="9" w:name="_Toc40345296"/>
       <w:r>
         <w:t>Json.NET</w:t>
       </w:r>
@@ -2605,7 +2713,7 @@
       <w:pPr>
         <w:pStyle w:val="Heading2"/>
       </w:pPr>
-      <w:bookmarkStart w:id="10" w:name="_Toc39748169"/>
+      <w:bookmarkStart w:id="10" w:name="_Toc40345297"/>
       <w:r>
         <w:lastRenderedPageBreak/>
         <w:t>S</w:t>
@@ -2717,7 +2825,7 @@
       <w:pPr>
         <w:pStyle w:val="Heading2"/>
       </w:pPr>
-      <w:bookmarkStart w:id="11" w:name="_Toc39748170"/>
+      <w:bookmarkStart w:id="11" w:name="_Toc40345298"/>
       <w:r>
         <w:t>Coding Standards</w:t>
       </w:r>
@@ -2727,16 +2835,33 @@
       </w:r>
     </w:p>
     <w:p>
-      <w:pPr>
-        <w:rPr>
-          <w:lang w:val="en-US"/>
-        </w:rPr>
-      </w:pPr>
-      <w:r>
-        <w:rPr>
-          <w:lang w:val="en-US"/>
-        </w:rPr>
-        <w:t>The coding standards will be followed as the documentation outlined on the Microsoft website. The standards can be found at the following URL:</w:t>
+      <w:r>
+        <w:t>ISO/IEC/IEEE 12207:2017</w:t>
+      </w:r>
+      <w:r>
+        <w:t xml:space="preserve"> as the coding standard for this project. This standard has been revised and released in 2017 by the IEEE Computer society and the International Organization for Standardization</w:t>
+      </w:r>
+      <w:r>
+        <w:t>s collaborative efforts.</w:t>
+      </w:r>
+    </w:p>
+    <w:p>
+      <w:pPr>
+        <w:rPr>
+          <w:lang w:val="en-US"/>
+        </w:rPr>
+      </w:pPr>
+      <w:r>
+        <w:rPr>
+          <w:lang w:val="en-US"/>
+        </w:rPr>
+        <w:t>The following conventions will also be abided when not in conflict with the coding standards</w:t>
+      </w:r>
+      <w:r>
+        <w:rPr>
+          <w:lang w:val="en-US"/>
+        </w:rPr>
+        <w:t>:</w:t>
       </w:r>
     </w:p>
     <w:p>
@@ -2760,7 +2885,7 @@
       <w:pPr>
         <w:pStyle w:val="Heading2"/>
       </w:pPr>
-      <w:bookmarkStart w:id="12" w:name="_Toc39748171"/>
+      <w:bookmarkStart w:id="12" w:name="_Toc40345299"/>
       <w:r>
         <w:t>Testing</w:t>
       </w:r>
@@ -2819,7 +2944,7 @@
       <w:pPr>
         <w:pStyle w:val="Heading2"/>
       </w:pPr>
-      <w:bookmarkStart w:id="13" w:name="_Toc39748172"/>
+      <w:bookmarkStart w:id="13" w:name="_Toc40345300"/>
       <w:r>
         <w:lastRenderedPageBreak/>
         <w:t>GUI Mock-Up</w:t>
@@ -3140,7 +3265,7 @@
             </mc:Choice>
             <mc:Fallback>
               <w:pict>
-                <v:group w14:anchorId="378A295A" id="Group 3" o:spid="_x0000_s1027" style="position:absolute;margin-left:0;margin-top:0;width:610.5pt;height:15pt;z-index:251663360;mso-width-percent:1000;mso-position-horizontal:center;mso-position-horizontal-relative:page;mso-position-vertical:center;mso-position-vertical-relative:bottom-margin-area;mso-width-percent:1000" coordorigin=",14970" coordsize="12255,300" o:gfxdata="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">
+                <v:group w14:anchorId="378A295A" id="Group 3" o:spid="_x0000_s1027" style="position:absolute;margin-left:0;margin-top:0;width:610.5pt;height:15pt;z-index:251663360;mso-width-percent:1000;mso-position-horizontal:center;mso-position-horizontal-relative:page;mso-position-vertical:center;mso-position-vertical-relative:bottom-margin-area;mso-width-percent:1000" coordorigin=",14970" coordsize="12255,300" o:gfxdata="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">
                   <v:shapetype id="_x0000_t202" coordsize="21600,21600" o:spt="202" path="m,l,21600r21600,l21600,xe">
                     <v:stroke joinstyle="miter"/>
                     <v:path gradientshapeok="t" o:connecttype="rect"/>
@@ -3480,7 +3605,7 @@
             </mc:Choice>
             <mc:Fallback>
               <w:pict>
-                <v:group w14:anchorId="10547B60" id="Group 10" o:spid="_x0000_s1032" style="position:absolute;margin-left:0;margin-top:0;width:610.5pt;height:15pt;z-index:251659264;mso-width-percent:1000;mso-position-horizontal:center;mso-position-horizontal-relative:page;mso-position-vertical:center;mso-position-vertical-relative:bottom-margin-area;mso-width-percent:1000" coordorigin=",14970" coordsize="12255,300" o:gfxdata="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">
+                <v:group w14:anchorId="10547B60" id="Group 10" o:spid="_x0000_s1032" style="position:absolute;margin-left:0;margin-top:0;width:610.5pt;height:15pt;z-index:251659264;mso-width-percent:1000;mso-position-horizontal:center;mso-position-horizontal-relative:page;mso-position-vertical:center;mso-position-vertical-relative:bottom-margin-area;mso-width-percent:1000" coordorigin=",14970" coordsize="12255,300" o:gfxdata="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">
                   <v:shapetype id="_x0000_t202" coordsize="21600,21600" o:spt="202" path="m,l,21600r21600,l21600,xe">
                     <v:stroke joinstyle="miter"/>
                     <v:path gradientshapeok="t" o:connecttype="rect"/>
@@ -3783,7 +3908,7 @@
             </mc:Choice>
             <mc:Fallback>
               <w:pict>
-                <v:group w14:anchorId="6FFF97DD" id="Group 15" o:spid="_x0000_s1037" style="position:absolute;margin-left:0;margin-top:0;width:610.5pt;height:15pt;z-index:251661312;mso-width-percent:1000;mso-position-horizontal:center;mso-position-horizontal-relative:page;mso-position-vertical:center;mso-position-vertical-relative:bottom-margin-area;mso-width-percent:1000" coordorigin=",14970" coordsize="12255,300" o:gfxdata="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">
+                <v:group w14:anchorId="6FFF97DD" id="Group 15" o:spid="_x0000_s1037" style="position:absolute;margin-left:0;margin-top:0;width:610.5pt;height:15pt;z-index:251661312;mso-width-percent:1000;mso-position-horizontal:center;mso-position-horizontal-relative:page;mso-position-vertical:center;mso-position-vertical-relative:bottom-margin-area;mso-width-percent:1000" coordorigin=",14970" coordsize="12255,300" o:gfxdata="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">
                   <v:shapetype id="_x0000_t202" coordsize="21600,21600" o:spt="202" path="m,l,21600r21600,l21600,xe">
                     <v:stroke joinstyle="miter"/>
                     <v:path gradientshapeok="t" o:connecttype="rect"/>
@@ -3957,6 +4082,27 @@
 <file path=word/numbering.xml><?xml version="1.0" encoding="utf-8"?>
 <w:numbering xmlns:wpc="http://schemas.microsoft.com/office/word/2010/wordprocessingCanvas" xmlns:cx="http://schemas.microsoft.com/office/drawing/2014/chartex" xmlns:cx1="http://schemas.microsoft.com/office/drawing/2015/9/8/chartex" xmlns:cx2="http://schemas.microsoft.com/office/drawing/2015/10/21/chartex" xmlns:cx3="http://schemas.microsoft.com/office/drawing/2016/5/9/chartex" xmlns:cx4="http://schemas.microsoft.com/office/drawing/2016/5/10/chartex" xmlns:cx5="http://schemas.microsoft.com/office/drawing/2016/5/11/chartex" xmlns:cx6="http://schemas.microsoft.com/office/drawing/2016/5/12/chartex" xmlns:cx7="http://schemas.microsoft.com/office/drawing/2016/5/13/chartex" xmlns:cx8="http://schemas.microsoft.com/office/drawing/2016/5/14/chartex" xmlns:mc="http://schemas.openxmlformats.org/markup-compatibility/2006" xmlns:aink="http://schemas.microsoft.com/office/drawing/2016/ink" xmlns:am3d="http://schemas.microsoft.com/office/drawing/2017/model3d" xmlns:o="urn:schemas-microsoft-com:office:office" xmlns:r="http://schemas.openxmlformats.org/officeDocument/2006/relationships" xmlns:m="http://schemas.openxmlformats.org/officeDocument/2006/math" xmlns:v="urn:schemas-microsoft-com:vml" xmlns:wp14="http://schemas.microsoft.com/office/word/2010/wordprocessingDrawing" xmlns:wp="http://schemas.openxmlformats.org/drawingml/2006/wordprocessingDrawing" xmlns:w10="urn:schemas-microsoft-com:office:word" xmlns:w="http://schemas.openxmlformats.org/wordprocessingml/2006/main" xmlns:w14="http://schemas.microsoft.com/office/word/2010/wordml" xmlns:w15="http://schemas.microsoft.com/office/word/2012/wordml" xmlns:w16cex="http://schemas.microsoft.com/office/word/2018/wordml/cex" xmlns:w16cid="http://schemas.microsoft.com/office/word/2016/wordml/cid" xmlns:w16="http://schemas.microsoft.com/office/word/2018/wordml" xmlns:w16se="http://schemas.microsoft.com/office/word/2015/wordml/symex" xmlns:wpg="http://schemas.microsoft.com/office/word/2010/wordprocessingGroup" xmlns:wpi="http://schemas.microsoft.com/office/word/2010/wordprocessingInk" xmlns:wne="http://schemas.microsoft.com/office/word/2006/wordml" xmlns:wps="http://schemas.microsoft.com/office/word/2010/wordprocessingShape" mc:Ignorable="w14 w15 w16se w16cid w16 w16cex wp14">
   <w:abstractNum w:abstractNumId="0" w15:restartNumberingAfterBreak="0">
+    <w:nsid w:val="FFFFFF89"/>
+    <w:multiLevelType w:val="singleLevel"/>
+    <w:tmpl w:val="F5126022"/>
+    <w:lvl w:ilvl="0">
+      <w:start w:val="1"/>
+      <w:numFmt w:val="bullet"/>
+      <w:pStyle w:val="ListBullet"/>
+      <w:lvlText w:val=""/>
+      <w:lvlJc w:val="left"/>
+      <w:pPr>
+        <w:tabs>
+          <w:tab w:val="num" w:pos="360"/>
+        </w:tabs>
+        <w:ind w:left="360" w:hanging="360"/>
+      </w:pPr>
+      <w:rPr>
+        <w:rFonts w:ascii="Symbol" w:hAnsi="Symbol" w:hint="default"/>
+      </w:rPr>
+    </w:lvl>
+  </w:abstractNum>
+  <w:abstractNum w:abstractNumId="1" w15:restartNumberingAfterBreak="0">
     <w:nsid w:val="0EF32BAC"/>
     <w:multiLevelType w:val="hybridMultilevel"/>
     <w:tmpl w:val="1E5886BE"/>
@@ -4069,7 +4215,7 @@
       </w:rPr>
     </w:lvl>
   </w:abstractNum>
-  <w:abstractNum w:abstractNumId="1" w15:restartNumberingAfterBreak="0">
+  <w:abstractNum w:abstractNumId="2" w15:restartNumberingAfterBreak="0">
     <w:nsid w:val="147338AD"/>
     <w:multiLevelType w:val="hybridMultilevel"/>
     <w:tmpl w:val="F46A10EA"/>
@@ -4182,7 +4328,7 @@
       </w:rPr>
     </w:lvl>
   </w:abstractNum>
-  <w:abstractNum w:abstractNumId="2" w15:restartNumberingAfterBreak="0">
+  <w:abstractNum w:abstractNumId="3" w15:restartNumberingAfterBreak="0">
     <w:nsid w:val="1A852222"/>
     <w:multiLevelType w:val="hybridMultilevel"/>
     <w:tmpl w:val="3AC0669C"/>
@@ -4295,7 +4441,7 @@
       </w:rPr>
     </w:lvl>
   </w:abstractNum>
-  <w:abstractNum w:abstractNumId="3" w15:restartNumberingAfterBreak="0">
+  <w:abstractNum w:abstractNumId="4" w15:restartNumberingAfterBreak="0">
     <w:nsid w:val="1DD23FBC"/>
     <w:multiLevelType w:val="hybridMultilevel"/>
     <w:tmpl w:val="E93889E0"/>
@@ -4408,7 +4554,120 @@
       </w:rPr>
     </w:lvl>
   </w:abstractNum>
-  <w:abstractNum w:abstractNumId="4" w15:restartNumberingAfterBreak="0">
+  <w:abstractNum w:abstractNumId="5" w15:restartNumberingAfterBreak="0">
+    <w:nsid w:val="1ED208CB"/>
+    <w:multiLevelType w:val="hybridMultilevel"/>
+    <w:tmpl w:val="2CAC48DC"/>
+    <w:lvl w:ilvl="0" w:tplc="0C090001">
+      <w:start w:val="1"/>
+      <w:numFmt w:val="bullet"/>
+      <w:lvlText w:val=""/>
+      <w:lvlJc w:val="left"/>
+      <w:pPr>
+        <w:ind w:left="720" w:hanging="360"/>
+      </w:pPr>
+      <w:rPr>
+        <w:rFonts w:ascii="Symbol" w:hAnsi="Symbol" w:hint="default"/>
+      </w:rPr>
+    </w:lvl>
+    <w:lvl w:ilvl="1" w:tplc="0C090003" w:tentative="1">
+      <w:start w:val="1"/>
+      <w:numFmt w:val="bullet"/>
+      <w:lvlText w:val="o"/>
+      <w:lvlJc w:val="left"/>
+      <w:pPr>
+        <w:ind w:left="1440" w:hanging="360"/>
+      </w:pPr>
+      <w:rPr>
+        <w:rFonts w:ascii="Courier New" w:hAnsi="Courier New" w:cs="Courier New" w:hint="default"/>
+      </w:rPr>
+    </w:lvl>
+    <w:lvl w:ilvl="2" w:tplc="0C090005" w:tentative="1">
+      <w:start w:val="1"/>
+      <w:numFmt w:val="bullet"/>
+      <w:lvlText w:val=""/>
+      <w:lvlJc w:val="left"/>
+      <w:pPr>
+        <w:ind w:left="2160" w:hanging="360"/>
+      </w:pPr>
+      <w:rPr>
+        <w:rFonts w:ascii="Wingdings" w:hAnsi="Wingdings" w:hint="default"/>
+      </w:rPr>
+    </w:lvl>
+    <w:lvl w:ilvl="3" w:tplc="0C090001" w:tentative="1">
+      <w:start w:val="1"/>
+      <w:numFmt w:val="bullet"/>
+      <w:lvlText w:val=""/>
+      <w:lvlJc w:val="left"/>
+      <w:pPr>
+        <w:ind w:left="2880" w:hanging="360"/>
+      </w:pPr>
+      <w:rPr>
+        <w:rFonts w:ascii="Symbol" w:hAnsi="Symbol" w:hint="default"/>
+      </w:rPr>
+    </w:lvl>
+    <w:lvl w:ilvl="4" w:tplc="0C090003" w:tentative="1">
+      <w:start w:val="1"/>
+      <w:numFmt w:val="bullet"/>
+      <w:lvlText w:val="o"/>
+      <w:lvlJc w:val="left"/>
+      <w:pPr>
+        <w:ind w:left="3600" w:hanging="360"/>
+      </w:pPr>
+      <w:rPr>
+        <w:rFonts w:ascii="Courier New" w:hAnsi="Courier New" w:cs="Courier New" w:hint="default"/>
+      </w:rPr>
+    </w:lvl>
+    <w:lvl w:ilvl="5" w:tplc="0C090005" w:tentative="1">
+      <w:start w:val="1"/>
+      <w:numFmt w:val="bullet"/>
+      <w:lvlText w:val=""/>
+      <w:lvlJc w:val="left"/>
+      <w:pPr>
+        <w:ind w:left="4320" w:hanging="360"/>
+      </w:pPr>
+      <w:rPr>
+        <w:rFonts w:ascii="Wingdings" w:hAnsi="Wingdings" w:hint="default"/>
+      </w:rPr>
+    </w:lvl>
+    <w:lvl w:ilvl="6" w:tplc="0C090001" w:tentative="1">
+      <w:start w:val="1"/>
+      <w:numFmt w:val="bullet"/>
+      <w:lvlText w:val=""/>
+      <w:lvlJc w:val="left"/>
+      <w:pPr>
+        <w:ind w:left="5040" w:hanging="360"/>
+      </w:pPr>
+      <w:rPr>
+        <w:rFonts w:ascii="Symbol" w:hAnsi="Symbol" w:hint="default"/>
+      </w:rPr>
+    </w:lvl>
+    <w:lvl w:ilvl="7" w:tplc="0C090003" w:tentative="1">
+      <w:start w:val="1"/>
+      <w:numFmt w:val="bullet"/>
+      <w:lvlText w:val="o"/>
+      <w:lvlJc w:val="left"/>
+      <w:pPr>
+        <w:ind w:left="5760" w:hanging="360"/>
+      </w:pPr>
+      <w:rPr>
+        <w:rFonts w:ascii="Courier New" w:hAnsi="Courier New" w:cs="Courier New" w:hint="default"/>
+      </w:rPr>
+    </w:lvl>
+    <w:lvl w:ilvl="8" w:tplc="0C090005" w:tentative="1">
+      <w:start w:val="1"/>
+      <w:numFmt w:val="bullet"/>
+      <w:lvlText w:val=""/>
+      <w:lvlJc w:val="left"/>
+      <w:pPr>
+        <w:ind w:left="6480" w:hanging="360"/>
+      </w:pPr>
+      <w:rPr>
+        <w:rFonts w:ascii="Wingdings" w:hAnsi="Wingdings" w:hint="default"/>
+      </w:rPr>
+    </w:lvl>
+  </w:abstractNum>
+  <w:abstractNum w:abstractNumId="6" w15:restartNumberingAfterBreak="0">
     <w:nsid w:val="29BD6276"/>
     <w:multiLevelType w:val="hybridMultilevel"/>
     <w:tmpl w:val="0D62C202"/>
@@ -4521,7 +4780,7 @@
       </w:rPr>
     </w:lvl>
   </w:abstractNum>
-  <w:abstractNum w:abstractNumId="5" w15:restartNumberingAfterBreak="0">
+  <w:abstractNum w:abstractNumId="7" w15:restartNumberingAfterBreak="0">
     <w:nsid w:val="30DF29C6"/>
     <w:multiLevelType w:val="hybridMultilevel"/>
     <w:tmpl w:val="92EE457E"/>
@@ -4607,7 +4866,7 @@
       </w:pPr>
     </w:lvl>
   </w:abstractNum>
-  <w:abstractNum w:abstractNumId="6" w15:restartNumberingAfterBreak="0">
+  <w:abstractNum w:abstractNumId="8" w15:restartNumberingAfterBreak="0">
     <w:nsid w:val="42D930D6"/>
     <w:multiLevelType w:val="hybridMultilevel"/>
     <w:tmpl w:val="9A64701E"/>
@@ -4720,7 +4979,7 @@
       </w:rPr>
     </w:lvl>
   </w:abstractNum>
-  <w:abstractNum w:abstractNumId="7" w15:restartNumberingAfterBreak="0">
+  <w:abstractNum w:abstractNumId="9" w15:restartNumberingAfterBreak="0">
     <w:nsid w:val="56BD5187"/>
     <w:multiLevelType w:val="hybridMultilevel"/>
     <w:tmpl w:val="C010D4C0"/>
@@ -4833,7 +5092,7 @@
       </w:rPr>
     </w:lvl>
   </w:abstractNum>
-  <w:abstractNum w:abstractNumId="8" w15:restartNumberingAfterBreak="0">
+  <w:abstractNum w:abstractNumId="10" w15:restartNumberingAfterBreak="0">
     <w:nsid w:val="6BA0238D"/>
     <w:multiLevelType w:val="hybridMultilevel"/>
     <w:tmpl w:val="CC9C1A80"/>
@@ -4922,7 +5181,7 @@
       </w:pPr>
     </w:lvl>
   </w:abstractNum>
-  <w:abstractNum w:abstractNumId="9" w15:restartNumberingAfterBreak="0">
+  <w:abstractNum w:abstractNumId="11" w15:restartNumberingAfterBreak="0">
     <w:nsid w:val="7E247B46"/>
     <w:multiLevelType w:val="hybridMultilevel"/>
     <w:tmpl w:val="FA46D4C2"/>
@@ -5009,40 +5268,46 @@
     </w:lvl>
   </w:abstractNum>
   <w:num w:numId="1">
-    <w:abstractNumId w:val="2"/>
+    <w:abstractNumId w:val="3"/>
   </w:num>
   <w:num w:numId="2">
-    <w:abstractNumId w:val="8"/>
+    <w:abstractNumId w:val="10"/>
   </w:num>
   <w:num w:numId="3">
-    <w:abstractNumId w:val="7"/>
+    <w:abstractNumId w:val="9"/>
   </w:num>
   <w:num w:numId="4">
-    <w:abstractNumId w:val="3"/>
+    <w:abstractNumId w:val="4"/>
   </w:num>
   <w:num w:numId="5">
-    <w:abstractNumId w:val="0"/>
+    <w:abstractNumId w:val="1"/>
   </w:num>
   <w:num w:numId="6">
-    <w:abstractNumId w:val="8"/>
+    <w:abstractNumId w:val="10"/>
     <w:lvlOverride w:ilvl="0">
       <w:startOverride w:val="1"/>
     </w:lvlOverride>
   </w:num>
   <w:num w:numId="7">
-    <w:abstractNumId w:val="4"/>
+    <w:abstractNumId w:val="6"/>
   </w:num>
   <w:num w:numId="8">
-    <w:abstractNumId w:val="6"/>
+    <w:abstractNumId w:val="8"/>
   </w:num>
   <w:num w:numId="9">
-    <w:abstractNumId w:val="5"/>
+    <w:abstractNumId w:val="7"/>
   </w:num>
   <w:num w:numId="10">
-    <w:abstractNumId w:val="9"/>
+    <w:abstractNumId w:val="11"/>
   </w:num>
   <w:num w:numId="11">
-    <w:abstractNumId w:val="1"/>
+    <w:abstractNumId w:val="2"/>
+  </w:num>
+  <w:num w:numId="12">
+    <w:abstractNumId w:val="0"/>
+  </w:num>
+  <w:num w:numId="13">
+    <w:abstractNumId w:val="5"/>
   </w:num>
 </w:numbering>
 </file>
@@ -5981,6 +6246,19 @@
       <w:color w:val="A5A5A5" w:themeColor="accent1" w:themeShade="BF"/>
     </w:rPr>
   </w:style>
+  <w:style w:type="paragraph" w:styleId="ListBullet">
+    <w:name w:val="List Bullet"/>
+    <w:basedOn w:val="Normal"/>
+    <w:uiPriority w:val="99"/>
+    <w:unhideWhenUsed/>
+    <w:rsid w:val="00C75871"/>
+    <w:pPr>
+      <w:numPr>
+        <w:numId w:val="12"/>
+      </w:numPr>
+      <w:contextualSpacing/>
+    </w:pPr>
+  </w:style>
 </w:styles>
 </file>
 
@@ -6226,6 +6504,7 @@
   <w:rsids>
     <w:rsidRoot w:val="00B66C14"/>
     <w:rsid w:val="000E725F"/>
+    <w:rsid w:val="004D451C"/>
     <w:rsid w:val="00B66C14"/>
   </w:rsids>
   <m:mathPr>
@@ -6977,6 +7256,15 @@
 </file>
 
 <file path=customXml/item2.xml><?xml version="1.0" encoding="utf-8"?>
+<?mso-contentType ?>
+<FormTemplates xmlns="http://schemas.microsoft.com/sharepoint/v3/contenttype/forms">
+  <Display>DocumentLibraryForm</Display>
+  <Edit>DocumentLibraryForm</Edit>
+  <New>DocumentLibraryForm</New>
+</FormTemplates>
+</file>
+
+<file path=customXml/item3.xml><?xml version="1.0" encoding="utf-8"?>
 <ct:contentTypeSchema xmlns:ct="http://schemas.microsoft.com/office/2006/metadata/contentType" xmlns:ma="http://schemas.microsoft.com/office/2006/metadata/properties/metaAttributes" ct:_="" ma:_="" ma:contentTypeName="Document" ma:contentTypeID="0x0101000327CA4B42446D4A8AC3AB6CEA98FDF9" ma:contentTypeVersion="7" ma:contentTypeDescription="Create a new document." ma:contentTypeScope="" ma:versionID="8362ed44f5444d5d089f21030fb80956">
   <xsd:schema xmlns:xsd="http://www.w3.org/2001/XMLSchema" xmlns:xs="http://www.w3.org/2001/XMLSchema" xmlns:p="http://schemas.microsoft.com/office/2006/metadata/properties" xmlns:ns3="6a65ce3c-89f0-419f-acbb-03641ad9113e" targetNamespace="http://schemas.microsoft.com/office/2006/metadata/properties" ma:root="true" ma:fieldsID="cb92b129e0631fd3b287b1bbf1255ae1" ns3:_="">
     <xsd:import namespace="6a65ce3c-89f0-419f-acbb-03641ad9113e"/>
@@ -7140,15 +7428,6 @@
 </ct:contentTypeSchema>
 </file>
 
-<file path=customXml/item3.xml><?xml version="1.0" encoding="utf-8"?>
-<?mso-contentType ?>
-<FormTemplates xmlns="http://schemas.microsoft.com/sharepoint/v3/contenttype/forms">
-  <Display>DocumentLibraryForm</Display>
-  <Edit>DocumentLibraryForm</Edit>
-  <New>DocumentLibraryForm</New>
-</FormTemplates>
-</file>
-
 <file path=customXml/item4.xml><?xml version="1.0" encoding="utf-8"?>
 <p:properties xmlns:p="http://schemas.microsoft.com/office/2006/metadata/properties" xmlns:xsi="http://www.w3.org/2001/XMLSchema-instance" xmlns:pc="http://schemas.microsoft.com/office/infopath/2007/PartnerControls">
   <documentManagement/>
@@ -7168,6 +7447,14 @@
 </file>
 
 <file path=customXml/itemProps2.xml><?xml version="1.0" encoding="utf-8"?>
+<ds:datastoreItem xmlns:ds="http://schemas.openxmlformats.org/officeDocument/2006/customXml" ds:itemID="{83D45C53-B259-449E-A709-D51E4A0AD51D}">
+  <ds:schemaRefs>
+    <ds:schemaRef ds:uri="http://schemas.microsoft.com/sharepoint/v3/contenttype/forms"/>
+  </ds:schemaRefs>
+</ds:datastoreItem>
+</file>
+
+<file path=customXml/itemProps3.xml><?xml version="1.0" encoding="utf-8"?>
 <ds:datastoreItem xmlns:ds="http://schemas.openxmlformats.org/officeDocument/2006/customXml" ds:itemID="{4B3F56FF-A4B6-4580-8388-AE2A48A3CBA4}">
   <ds:schemaRefs>
     <ds:schemaRef ds:uri="http://schemas.microsoft.com/office/2006/metadata/contentType"/>
@@ -7185,14 +7472,6 @@
 </ds:datastoreItem>
 </file>
 
-<file path=customXml/itemProps3.xml><?xml version="1.0" encoding="utf-8"?>
-<ds:datastoreItem xmlns:ds="http://schemas.openxmlformats.org/officeDocument/2006/customXml" ds:itemID="{83D45C53-B259-449E-A709-D51E4A0AD51D}">
-  <ds:schemaRefs>
-    <ds:schemaRef ds:uri="http://schemas.microsoft.com/sharepoint/v3/contenttype/forms"/>
-  </ds:schemaRefs>
-</ds:datastoreItem>
-</file>
-
 <file path=customXml/itemProps4.xml><?xml version="1.0" encoding="utf-8"?>
 <ds:datastoreItem xmlns:ds="http://schemas.openxmlformats.org/officeDocument/2006/customXml" ds:itemID="{FAD0D279-7C93-45BF-9D2C-B74A7A2D41E8}">
   <ds:schemaRefs>
@@ -7203,7 +7482,7 @@
 </file>
 
 <file path=customXml/itemProps5.xml><?xml version="1.0" encoding="utf-8"?>
-<ds:datastoreItem xmlns:ds="http://schemas.openxmlformats.org/officeDocument/2006/customXml" ds:itemID="{2BB2E0EF-E6AD-4504-9E85-EEB96BDC85A2}">
+<ds:datastoreItem xmlns:ds="http://schemas.openxmlformats.org/officeDocument/2006/customXml" ds:itemID="{76D64479-38BD-4CA8-9548-33F208E69DC0}">
   <ds:schemaRefs>
     <ds:schemaRef ds:uri="http://schemas.openxmlformats.org/officeDocument/2006/bibliography"/>
   </ds:schemaRefs>

</xml_diff>